<commit_message>
Nuova versione modulo amministratore
</commit_message>
<xml_diff>
--- a/content/guide/modulistica/modulo_di_richiesta_amministratore.docx
+++ b/content/guide/modulistica/modulo_di_richiesta_amministratore.docx
@@ -21,7 +21,7 @@
                     <pic:cNvPicPr preferRelativeResize="0"/>
                   </pic:nvPicPr>
                   <pic:blipFill>
-                    <a:blip r:embed="rId6"/>
+                    <a:blip r:embed="rId7"/>
                     <a:srcRect b="0" l="0" r="0" t="0"/>
                     <a:stretch>
                       <a:fillRect/>
@@ -49,16 +49,6 @@
     </w:p>
     <w:p>
       <w:pPr>
-        <w:rPr/>
-      </w:pPr>
-      <w:r>
-        <w:rPr>
-          <w:rtl w:val="0"/>
-        </w:rPr>
-      </w:r>
-    </w:p>
-    <w:p>
-      <w:pPr>
         <w:ind w:left="3685.0393700787395" w:firstLine="0"/>
         <w:rPr/>
       </w:pPr>
@@ -103,24 +93,21 @@
           <w:b w:val="1"/>
           <w:rtl w:val="0"/>
         </w:rPr>
-        <w:t xml:space="preserve">RICHIESTA DI AGGIUNTA O RIMOZIONE DEL PROPRIO UTENTE</w:t>
-      </w:r>
-    </w:p>
-    <w:p>
-      <w:pPr>
-        <w:jc w:val="center"/>
-        <w:rPr>
-          <w:b w:val="1"/>
-        </w:rPr>
-      </w:pPr>
-      <w:r>
-        <w:rPr>
-          <w:b w:val="1"/>
-          <w:rtl w:val="0"/>
-        </w:rPr>
-        <w:t xml:space="preserve">DAL GRUPPO DEGLI AMMINISTRATORI LOCALI DI UNA MACCHINA </w:t>
+        <w:t xml:space="preserve">RICHIESTA DI CREDENZIALI DI AMMINISTRATORE LOCALE </w:t>
         <w:br w:type="textWrapping"/>
         <w:t xml:space="preserve">E ASSUNZIONE DI RESPONSABILITÀ</w:t>
+      </w:r>
+      <w:r>
+        <w:rPr>
+          <w:b w:val="1"/>
+          <w:vertAlign w:val="superscript"/>
+        </w:rPr>
+        <w:footnoteReference w:customMarkFollows="0" w:id="0"/>
+      </w:r>
+      <w:r>
+        <w:rPr>
+          <w:rtl w:val="0"/>
+        </w:rPr>
       </w:r>
     </w:p>
     <w:p>
@@ -215,50 +202,52 @@
     </w:p>
     <w:p>
       <w:pPr>
-        <w:rPr/>
-      </w:pPr>
-      <w:r>
-        <w:rPr>
-          <w:rtl w:val="0"/>
-        </w:rPr>
-      </w:r>
-    </w:p>
-    <w:p>
-      <w:pPr>
-        <w:rPr/>
-      </w:pPr>
-      <w:r>
-        <w:rPr>
-          <w:rtl w:val="0"/>
-        </w:rPr>
-        <w:t xml:space="preserve">Io sottoscritto/a ________________ afferente presso il Dipartimento di Scienze Chimiche e</w:t>
-      </w:r>
-    </w:p>
-    <w:p>
-      <w:pPr>
-        <w:rPr/>
-      </w:pPr>
-      <w:r>
-        <w:rPr>
-          <w:rtl w:val="0"/>
-        </w:rPr>
-        <w:t xml:space="preserve">Geologiche dell’Università degli Studi di Modena e Reggio in qualità di _____________________ (Indicare il ruolo: Docente, Personale Tecnico, Assegnista,</w:t>
-      </w:r>
-    </w:p>
-    <w:p>
-      <w:pPr>
-        <w:rPr/>
-      </w:pPr>
-      <w:r>
-        <w:rPr>
-          <w:rtl w:val="0"/>
-        </w:rPr>
-        <w:t xml:space="preserve">Dottorando ecc.)</w:t>
-      </w:r>
-    </w:p>
-    <w:p>
-      <w:pPr>
-        <w:rPr/>
+        <w:rPr>
+          <w:sz w:val="20"/>
+          <w:szCs w:val="20"/>
+        </w:rPr>
+      </w:pPr>
+      <w:r>
+        <w:rPr>
+          <w:sz w:val="20"/>
+          <w:szCs w:val="20"/>
+          <w:rtl w:val="0"/>
+        </w:rPr>
+        <w:t xml:space="preserve">Il sottoscritto/a ________________ afferente presso il Dipartimento di Scienze Chimiche e</w:t>
+      </w:r>
+    </w:p>
+    <w:p>
+      <w:pPr>
+        <w:rPr>
+          <w:color w:val="666666"/>
+          <w:sz w:val="20"/>
+          <w:szCs w:val="20"/>
+        </w:rPr>
+      </w:pPr>
+      <w:r>
+        <w:rPr>
+          <w:sz w:val="20"/>
+          <w:szCs w:val="20"/>
+          <w:rtl w:val="0"/>
+        </w:rPr>
+        <w:t xml:space="preserve">Geologiche dell’Università degli Studi di Modena e Reggio in qualità di _____________________ </w:t>
+      </w:r>
+      <w:r>
+        <w:rPr>
+          <w:color w:val="666666"/>
+          <w:sz w:val="20"/>
+          <w:szCs w:val="20"/>
+          <w:rtl w:val="0"/>
+        </w:rPr>
+        <w:t xml:space="preserve">(Indicare il ruolo: Docente, Personale Tecnico, Assegnista, Dottorando ecc.)</w:t>
+      </w:r>
+    </w:p>
+    <w:p>
+      <w:pPr>
+        <w:rPr>
+          <w:sz w:val="20"/>
+          <w:szCs w:val="20"/>
+        </w:rPr>
       </w:pPr>
       <w:r>
         <w:rPr>
@@ -269,10 +258,15 @@
     <w:p>
       <w:pPr>
         <w:jc w:val="center"/>
-        <w:rPr/>
-      </w:pPr>
-      <w:r>
-        <w:rPr>
+        <w:rPr>
+          <w:sz w:val="20"/>
+          <w:szCs w:val="20"/>
+        </w:rPr>
+      </w:pPr>
+      <w:r>
+        <w:rPr>
+          <w:sz w:val="20"/>
+          <w:szCs w:val="20"/>
           <w:rtl w:val="0"/>
         </w:rPr>
         <w:t xml:space="preserve">CHIEDE</w:t>
@@ -280,31 +274,31 @@
     </w:p>
     <w:p>
       <w:pPr>
-        <w:rPr/>
-      </w:pPr>
-      <w:r>
-        <w:rPr>
-          <w:rtl w:val="0"/>
-        </w:rPr>
-      </w:r>
-    </w:p>
-    <w:p>
-      <w:pPr>
-        <w:rPr/>
-      </w:pPr>
-      <w:r>
-        <w:rPr>
-          <w:rtl w:val="0"/>
-        </w:rPr>
-        <w:t xml:space="preserve">di poter essere inserito nel gruppo nel gruppo amministratori locali della macchina seguente:</w:t>
-      </w:r>
-    </w:p>
-    <w:p>
-      <w:pPr>
-        <w:rPr/>
-      </w:pPr>
-      <w:r>
-        <w:rPr>
+        <w:rPr>
+          <w:sz w:val="20"/>
+          <w:szCs w:val="20"/>
+        </w:rPr>
+      </w:pPr>
+      <w:r>
+        <w:rPr>
+          <w:sz w:val="20"/>
+          <w:szCs w:val="20"/>
+          <w:rtl w:val="0"/>
+        </w:rPr>
+        <w:t xml:space="preserve">le credenziali dell'utente “localadmin” per poter gestire la macchina riportata di seguito con il ruolo di “Administrator”:</w:t>
+      </w:r>
+    </w:p>
+    <w:p>
+      <w:pPr>
+        <w:rPr>
+          <w:sz w:val="20"/>
+          <w:szCs w:val="20"/>
+        </w:rPr>
+      </w:pPr>
+      <w:r>
+        <w:rPr>
+          <w:sz w:val="20"/>
+          <w:szCs w:val="20"/>
           <w:rtl w:val="0"/>
         </w:rPr>
         <w:t xml:space="preserve">HOSTNAME DELLA MACCHINA: ____________________</w:t>
@@ -312,31 +306,44 @@
     </w:p>
     <w:p>
       <w:pPr>
-        <w:rPr/>
-      </w:pPr>
-      <w:r>
-        <w:rPr>
-          <w:rtl w:val="0"/>
-        </w:rPr>
-        <w:t xml:space="preserve">INDIRIZZO FISICO DELLA SCHEDA ETHERNET (se presente, se no indicare l’indirizzo fisico della scheda wifi): __________________</w:t>
-      </w:r>
-    </w:p>
-    <w:p>
-      <w:pPr>
-        <w:rPr/>
-      </w:pPr>
-      <w:r>
-        <w:rPr>
-          <w:rtl w:val="0"/>
-        </w:rPr>
-      </w:r>
-    </w:p>
-    <w:p>
-      <w:pPr>
-        <w:rPr/>
-      </w:pPr>
-      <w:r>
-        <w:rPr>
+        <w:rPr>
+          <w:sz w:val="20"/>
+          <w:szCs w:val="20"/>
+        </w:rPr>
+      </w:pPr>
+      <w:r>
+        <w:rPr>
+          <w:sz w:val="20"/>
+          <w:szCs w:val="20"/>
+          <w:rtl w:val="0"/>
+        </w:rPr>
+        <w:t xml:space="preserve">INDIRIZZO FISICO DELLA SCHEDA ETHERNET (se non presente indicare l’indirizzo fisico della scheda wifi): __________________</w:t>
+      </w:r>
+    </w:p>
+    <w:p>
+      <w:pPr>
+        <w:rPr>
+          <w:sz w:val="20"/>
+          <w:szCs w:val="20"/>
+        </w:rPr>
+      </w:pPr>
+      <w:r>
+        <w:rPr>
+          <w:rtl w:val="0"/>
+        </w:rPr>
+      </w:r>
+    </w:p>
+    <w:p>
+      <w:pPr>
+        <w:rPr>
+          <w:sz w:val="20"/>
+          <w:szCs w:val="20"/>
+        </w:rPr>
+      </w:pPr>
+      <w:r>
+        <w:rPr>
+          <w:sz w:val="20"/>
+          <w:szCs w:val="20"/>
           <w:rtl w:val="0"/>
         </w:rPr>
         <w:t xml:space="preserve">pertanto</w:t>
@@ -344,21 +351,16 @@
     </w:p>
     <w:p>
       <w:pPr>
-        <w:rPr/>
-      </w:pPr>
-      <w:r>
-        <w:rPr>
-          <w:rtl w:val="0"/>
-        </w:rPr>
-      </w:r>
-    </w:p>
-    <w:p>
-      <w:pPr>
         <w:jc w:val="center"/>
-        <w:rPr/>
-      </w:pPr>
-      <w:r>
-        <w:rPr>
+        <w:rPr>
+          <w:sz w:val="20"/>
+          <w:szCs w:val="20"/>
+        </w:rPr>
+      </w:pPr>
+      <w:r>
+        <w:rPr>
+          <w:sz w:val="20"/>
+          <w:szCs w:val="20"/>
           <w:rtl w:val="0"/>
         </w:rPr>
         <w:t xml:space="preserve">DICHIARA</w:t>
@@ -366,116 +368,209 @@
     </w:p>
     <w:p>
       <w:pPr>
-        <w:rPr/>
-      </w:pPr>
-      <w:r>
-        <w:rPr>
-          <w:rtl w:val="0"/>
-        </w:rPr>
-      </w:r>
-    </w:p>
-    <w:p>
-      <w:pPr>
-        <w:rPr/>
-      </w:pPr>
-      <w:r>
-        <w:rPr>
-          <w:rtl w:val="0"/>
-        </w:rPr>
-        <w:t xml:space="preserve">di avere le competenze per poter gestire questo ruolo;</w:t>
-      </w:r>
-    </w:p>
-    <w:p>
-      <w:pPr>
-        <w:rPr/>
-      </w:pPr>
-      <w:r>
-        <w:rPr>
-          <w:rtl w:val="0"/>
-        </w:rPr>
-        <w:t xml:space="preserve">di essere responsabile delle politiche di sicurezza per la macchina suddetta e di applicare e rispettare le Misure Minime di Sicurezza previste dalla legge (Vedi AgID e https://www.sicurezzaict.unimore.it/);</w:t>
-      </w:r>
-    </w:p>
-    <w:p>
-      <w:pPr>
-        <w:rPr/>
-      </w:pPr>
-      <w:r>
-        <w:rPr>
-          <w:rtl w:val="0"/>
-        </w:rPr>
-        <w:t xml:space="preserve">di aver preso visione delle misure di sicurezza poste in essere dal Dipartimento di Scienze Chimiche e Geologiche;</w:t>
-      </w:r>
-    </w:p>
-    <w:p>
-      <w:pPr>
-        <w:rPr/>
-      </w:pPr>
-      <w:r>
-        <w:rPr>
-          <w:rtl w:val="0"/>
-        </w:rPr>
-        <w:t xml:space="preserve">di sollevare gli amministratori di sistema del Dipartimento di Scienze Chimiche e Geologiche e il direttore del Dipartimento di Scienze Chimiche e Geologiche dalla responsabilità per quanto riguarda le politiche di sicurezza della macchina sopra citata;</w:t>
-      </w:r>
-    </w:p>
-    <w:p>
-      <w:pPr>
-        <w:rPr/>
-      </w:pPr>
-      <w:r>
-        <w:rPr>
-          <w:rtl w:val="0"/>
-        </w:rPr>
-        <w:t xml:space="preserve">di rispettare i regolamenti di rete di Ateneo.</w:t>
-      </w:r>
-    </w:p>
-    <w:p>
-      <w:pPr>
-        <w:rPr/>
-      </w:pPr>
-      <w:r>
-        <w:rPr>
-          <w:rtl w:val="0"/>
-        </w:rPr>
-      </w:r>
-    </w:p>
-    <w:p>
-      <w:pPr>
-        <w:rPr/>
-      </w:pPr>
-      <w:r>
-        <w:rPr>
-          <w:rtl w:val="0"/>
-        </w:rPr>
-        <w:t xml:space="preserve">Modena li, _____________________</w:t>
-      </w:r>
-    </w:p>
-    <w:p>
-      <w:pPr>
-        <w:rPr/>
-      </w:pPr>
-      <w:r>
-        <w:rPr>
-          <w:rtl w:val="0"/>
-        </w:rPr>
-      </w:r>
-    </w:p>
-    <w:p>
-      <w:pPr>
-        <w:rPr/>
-      </w:pPr>
-      <w:r>
-        <w:rPr>
-          <w:rtl w:val="0"/>
-        </w:rPr>
-      </w:r>
-    </w:p>
-    <w:p>
-      <w:pPr>
-        <w:rPr/>
-      </w:pPr>
-      <w:r>
-        <w:rPr>
+        <w:rPr>
+          <w:sz w:val="20"/>
+          <w:szCs w:val="20"/>
+        </w:rPr>
+      </w:pPr>
+      <w:r>
+        <w:rPr>
+          <w:sz w:val="20"/>
+          <w:szCs w:val="20"/>
+          <w:rtl w:val="0"/>
+        </w:rPr>
+        <w:t xml:space="preserve">di </w:t>
+      </w:r>
+      <w:r>
+        <w:rPr>
+          <w:b w:val="1"/>
+          <w:sz w:val="20"/>
+          <w:szCs w:val="20"/>
+          <w:rtl w:val="0"/>
+        </w:rPr>
+        <w:t xml:space="preserve">avere le competenze</w:t>
+      </w:r>
+      <w:r>
+        <w:rPr>
+          <w:sz w:val="20"/>
+          <w:szCs w:val="20"/>
+          <w:rtl w:val="0"/>
+        </w:rPr>
+        <w:t xml:space="preserve"> per poter gestire questo ruolo;</w:t>
+      </w:r>
+    </w:p>
+    <w:p>
+      <w:pPr>
+        <w:rPr>
+          <w:sz w:val="20"/>
+          <w:szCs w:val="20"/>
+        </w:rPr>
+      </w:pPr>
+      <w:r>
+        <w:rPr>
+          <w:sz w:val="20"/>
+          <w:szCs w:val="20"/>
+          <w:rtl w:val="0"/>
+        </w:rPr>
+        <w:t xml:space="preserve">di </w:t>
+      </w:r>
+      <w:r>
+        <w:rPr>
+          <w:b w:val="1"/>
+          <w:sz w:val="20"/>
+          <w:szCs w:val="20"/>
+          <w:rtl w:val="0"/>
+        </w:rPr>
+        <w:t xml:space="preserve">essere responsabile</w:t>
+      </w:r>
+      <w:r>
+        <w:rPr>
+          <w:sz w:val="20"/>
+          <w:szCs w:val="20"/>
+          <w:rtl w:val="0"/>
+        </w:rPr>
+        <w:t xml:space="preserve"> delle politiche di sicurezza per la macchina suddetta e di applicare e rispettare le misure di sicurezza previste dalla legge (Vedi AgID e https://www.sicurezzaict.unimore.it/);</w:t>
+      </w:r>
+    </w:p>
+    <w:p>
+      <w:pPr>
+        <w:rPr>
+          <w:sz w:val="20"/>
+          <w:szCs w:val="20"/>
+        </w:rPr>
+      </w:pPr>
+      <w:r>
+        <w:rPr>
+          <w:sz w:val="20"/>
+          <w:szCs w:val="20"/>
+          <w:rtl w:val="0"/>
+        </w:rPr>
+        <w:t xml:space="preserve">di </w:t>
+      </w:r>
+      <w:r>
+        <w:rPr>
+          <w:b w:val="1"/>
+          <w:sz w:val="20"/>
+          <w:szCs w:val="20"/>
+          <w:rtl w:val="0"/>
+        </w:rPr>
+        <w:t xml:space="preserve">aver preso visione delle misure di sicurezza</w:t>
+      </w:r>
+      <w:r>
+        <w:rPr>
+          <w:sz w:val="20"/>
+          <w:szCs w:val="20"/>
+          <w:rtl w:val="0"/>
+        </w:rPr>
+        <w:t xml:space="preserve"> poste in essere dal Dipartimento di Scienze Chimiche e Geologiche e da UNIMORE;</w:t>
+      </w:r>
+    </w:p>
+    <w:p>
+      <w:pPr>
+        <w:rPr>
+          <w:sz w:val="20"/>
+          <w:szCs w:val="20"/>
+        </w:rPr>
+      </w:pPr>
+      <w:r>
+        <w:rPr>
+          <w:sz w:val="20"/>
+          <w:szCs w:val="20"/>
+          <w:rtl w:val="0"/>
+        </w:rPr>
+        <w:t xml:space="preserve">di </w:t>
+      </w:r>
+      <w:r>
+        <w:rPr>
+          <w:b w:val="1"/>
+          <w:sz w:val="20"/>
+          <w:szCs w:val="20"/>
+          <w:rtl w:val="0"/>
+        </w:rPr>
+        <w:t xml:space="preserve">sollevare gli amministratori di sistema</w:t>
+      </w:r>
+      <w:r>
+        <w:rPr>
+          <w:sz w:val="20"/>
+          <w:szCs w:val="20"/>
+          <w:rtl w:val="0"/>
+        </w:rPr>
+        <w:t xml:space="preserve"> del Dipartimento di Scienze Chimiche e Geologiche e il direttore del Dipartimento di Scienze Chimiche e Geologiche dalla responsabilità per quanto riguarda le politiche di sicurezza della macchina sopra citata;</w:t>
+      </w:r>
+    </w:p>
+    <w:p>
+      <w:pPr>
+        <w:rPr>
+          <w:sz w:val="20"/>
+          <w:szCs w:val="20"/>
+        </w:rPr>
+      </w:pPr>
+      <w:r>
+        <w:rPr>
+          <w:sz w:val="20"/>
+          <w:szCs w:val="20"/>
+          <w:rtl w:val="0"/>
+        </w:rPr>
+        <w:t xml:space="preserve">di </w:t>
+      </w:r>
+      <w:r>
+        <w:rPr>
+          <w:b w:val="1"/>
+          <w:sz w:val="20"/>
+          <w:szCs w:val="20"/>
+          <w:rtl w:val="0"/>
+        </w:rPr>
+        <w:t xml:space="preserve">rispettare i regolamenti di rete</w:t>
+      </w:r>
+      <w:r>
+        <w:rPr>
+          <w:sz w:val="20"/>
+          <w:szCs w:val="20"/>
+          <w:rtl w:val="0"/>
+        </w:rPr>
+        <w:t xml:space="preserve"> di Ateneo.</w:t>
+      </w:r>
+    </w:p>
+    <w:p>
+      <w:pPr>
+        <w:rPr>
+          <w:sz w:val="20"/>
+          <w:szCs w:val="20"/>
+        </w:rPr>
+      </w:pPr>
+      <w:r>
+        <w:rPr>
+          <w:rtl w:val="0"/>
+        </w:rPr>
+      </w:r>
+    </w:p>
+    <w:p>
+      <w:pPr>
+        <w:rPr>
+          <w:sz w:val="20"/>
+          <w:szCs w:val="20"/>
+        </w:rPr>
+      </w:pPr>
+      <w:r>
+        <w:rPr>
+          <w:sz w:val="20"/>
+          <w:szCs w:val="20"/>
+          <w:rtl w:val="0"/>
+        </w:rPr>
+        <w:t xml:space="preserve">Modena lì, _____________________</w:t>
+      </w:r>
+    </w:p>
+    <w:p>
+      <w:pPr>
+        <w:rPr>
+          <w:sz w:val="20"/>
+          <w:szCs w:val="20"/>
+        </w:rPr>
+      </w:pPr>
+      <w:r>
+        <w:rPr>
+          <w:sz w:val="20"/>
+          <w:szCs w:val="20"/>
           <w:rtl w:val="0"/>
         </w:rPr>
         <w:tab/>
@@ -496,6 +591,39 @@
     </w:sectPr>
   </w:body>
 </w:document>
+</file>
+
+<file path=word/footnotes.xml><?xml version="1.0" encoding="utf-8"?>
+<w:footnotes xmlns:mc="http://schemas.openxmlformats.org/markup-compatibility/2006" xmlns:o="urn:schemas-microsoft-com:office:office" xmlns:r="http://schemas.openxmlformats.org/officeDocument/2006/relationships" xmlns:m="http://schemas.openxmlformats.org/officeDocument/2006/math" xmlns:v="urn:schemas-microsoft-com:vml" xmlns:wp="http://schemas.openxmlformats.org/drawingml/2006/wordprocessingDrawing" xmlns:w10="urn:schemas-microsoft-com:office:word" xmlns:w="http://schemas.openxmlformats.org/wordprocessingml/2006/main" xmlns:wne="http://schemas.microsoft.com/office/word/2006/wordml" xmlns:sl="http://schemas.openxmlformats.org/schemaLibrary/2006/main" xmlns:a="http://schemas.openxmlformats.org/drawingml/2006/main" xmlns:pic="http://schemas.openxmlformats.org/drawingml/2006/picture" xmlns:c="http://schemas.openxmlformats.org/drawingml/2006/chart" xmlns:lc="http://schemas.openxmlformats.org/drawingml/2006/lockedCanvas" xmlns:dgm="http://schemas.openxmlformats.org/drawingml/2006/diagram" xmlns:wps="http://schemas.microsoft.com/office/word/2010/wordprocessingShape" xmlns:wpg="http://schemas.microsoft.com/office/word/2010/wordprocessingGroup" xmlns:w14="http://schemas.microsoft.com/office/word/2010/wordml" xmlns:w15="http://schemas.microsoft.com/office/word/2012/wordml" xmlns:w16="http://schemas.microsoft.com/office/word/2018/wordml" xmlns:w16cex="http://schemas.microsoft.com/office/word/2018/wordml/cex" xmlns:w16cid="http://schemas.microsoft.com/office/word/2016/wordml/cid" xmlns="http://schemas.microsoft.com/office/tasks/2019/documenttasks" xmlns:cr="http://schemas.microsoft.com/office/comments/2020/reactions">
+  <w:footnote w:id="0">
+    <w:p>
+      <w:pPr>
+        <w:spacing w:line="240" w:lineRule="auto"/>
+        <w:rPr>
+          <w:color w:val="434343"/>
+          <w:sz w:val="20"/>
+          <w:szCs w:val="20"/>
+        </w:rPr>
+      </w:pPr>
+      <w:r>
+        <w:rPr>
+          <w:rStyle w:val="FootnoteReference"/>
+          <w:vertAlign w:val="superscript"/>
+        </w:rPr>
+        <w:footnoteRef/>
+      </w:r>
+      <w:r>
+        <w:rPr>
+          <w:color w:val="434343"/>
+          <w:sz w:val="20"/>
+          <w:szCs w:val="20"/>
+          <w:rtl w:val="0"/>
+        </w:rPr>
+        <w:t xml:space="preserve"> Versione del documento modulo_di_richiesta_amministratore.docx: v.1.2.20250610</w:t>
+      </w:r>
+    </w:p>
+  </w:footnote>
+</w:footnotes>
 </file>
 
 <file path=word/numbering.xml><?xml version="1.0" encoding="utf-8"?>
@@ -523,7 +651,7 @@
     <w:name w:val="normal"/>
   </w:style>
   <w:style w:type="table" w:styleId="TableNormal" w:default="1">
-    <w:name w:val="Table Normal"/>
+    <w:name w:val="TableNormal"/>
   </w:style>
   <w:style w:type="paragraph" w:styleId="Heading1">
     <w:name w:val="heading 1"/>

</xml_diff>